<commit_message>
Update cnlp-tc software documentation.docx
</commit_message>
<xml_diff>
--- a/Knowledgebase/cnlp-tc software documentation.docx
+++ b/Knowledgebase/cnlp-tc software documentation.docx
@@ -1309,7 +1309,7 @@
         <w:rPr>
           <w:noProof/>
         </w:rPr>
-        <w:t>4 February 2021</w:t>
+        <w:t>5 February 2021</w:t>
       </w:r>
       <w:r>
         <w:rPr>
@@ -3960,10 +3960,19 @@
         <w:t xml:space="preserve">be </w:t>
       </w:r>
       <w:r>
-        <w:t xml:space="preserve">overlaps between the categories, heuristically a record that contains at least three specific keywords for a category, while not having </w:t>
-      </w:r>
-      <w:r>
-        <w:t>them</w:t>
+        <w:t xml:space="preserve">overlaps between the categories, heuristically a record that contains at least three specific </w:t>
+      </w:r>
+      <w:r>
+        <w:t>terms</w:t>
+      </w:r>
+      <w:r>
+        <w:t xml:space="preserve"> for a category, while not having </w:t>
+      </w:r>
+      <w:r>
+        <w:t>the</w:t>
+      </w:r>
+      <w:r>
+        <w:t xml:space="preserve"> terms</w:t>
       </w:r>
       <w:r>
         <w:t xml:space="preserve"> for the other two, should safely give </w:t>
@@ -4119,7 +4128,7 @@
     </w:p>
     <w:p>
       <w:r>
-        <w:t xml:space="preserve">The accuracy of the method is the percentage of total lines that are correctly predicted to belong in a category. Each line will have a recorded category name and a predicted category. If these are different the </w:t>
+        <w:t xml:space="preserve">The accuracy of the method is the percentage of total lines that are correctly predicted. Each line will have a recorded category name and a predicted category. If these are different the </w:t>
       </w:r>
       <w:r>
         <w:t xml:space="preserve">result is </w:t>
@@ -4206,7 +4215,13 @@
         <w:t>a subsidiary of Google LLC</w:t>
       </w:r>
       <w:r>
-        <w:t>. The ZIP file, ‘archive.zip’, contains several files of which only the highlighted one is required for our purpose.</w:t>
+        <w:t xml:space="preserve">. The ZIP file, ‘archive.zip’, contains several files of which only the highlighted one </w:t>
+      </w:r>
+      <w:r>
+        <w:t xml:space="preserve">below </w:t>
+      </w:r>
+      <w:r>
+        <w:t>is required for our purpose.</w:t>
       </w:r>
     </w:p>
     <w:p>
@@ -4324,6 +4339,9 @@
       </w:r>
       <w:r>
         <w:t xml:space="preserve"> are copied to a </w:t>
+      </w:r>
+      <w:r>
+        <w:t xml:space="preserve">separate </w:t>
       </w:r>
       <w:r>
         <w:t>TSV file.</w:t>
@@ -4852,7 +4870,19 @@
         <w:t>‘kw_dict[key]’.</w:t>
       </w:r>
       <w:r>
-        <w:t xml:space="preserve"> The line should not have the category keyword for the other two categories.</w:t>
+        <w:t xml:space="preserve"> The line should not have</w:t>
+      </w:r>
+      <w:r>
+        <w:t xml:space="preserve"> any of</w:t>
+      </w:r>
+      <w:r>
+        <w:t xml:space="preserve"> the </w:t>
+      </w:r>
+      <w:r>
+        <w:t>terms</w:t>
+      </w:r>
+      <w:r>
+        <w:t xml:space="preserve"> for the other two categories.</w:t>
       </w:r>
       <w:r>
         <w:t xml:space="preserve"> </w:t>
@@ -4861,11 +4891,24 @@
         <w:t>T</w:t>
       </w:r>
       <w:r>
-        <w:t>he expectation is that an article about covid, for example, will have this category name at least once in it. However, there could be exceptions.</w:t>
-      </w:r>
-    </w:p>
-    <w:bookmarkStart w:id="17" w:name="hasothercats"/>
-    <w:bookmarkEnd w:id="17"/>
+        <w:t xml:space="preserve">he expectation is that an article about covid, for example, will have this category name </w:t>
+      </w:r>
+      <w:r>
+        <w:t xml:space="preserve">and another term </w:t>
+      </w:r>
+      <w:r>
+        <w:t>at least once in it.</w:t>
+      </w:r>
+      <w:r>
+        <w:t xml:space="preserve"> T</w:t>
+      </w:r>
+      <w:r>
+        <w:t>here could be exceptions</w:t>
+      </w:r>
+      <w:r>
+        <w:t xml:space="preserve"> in which case the line will not be chosen. There is minimal risk of including a wrong line by this logic.</w:t>
+      </w:r>
+    </w:p>
     <w:p>
       <w:pPr>
         <w:shd w:val="clear" w:color="auto" w:fill="D9E2F3" w:themeFill="accent1" w:themeFillTint="33"/>
@@ -4934,6 +4977,7 @@
                                 <w:szCs w:val="18"/>
                               </w:rPr>
                             </w:pPr>
+                            <w:bookmarkStart w:id="17" w:name="hasothercats"/>
                             <w:r>
                               <w:rPr>
                                 <w:noProof/>
@@ -4974,6 +5018,7 @@
                                 </wp:inline>
                               </w:drawing>
                             </w:r>
+                            <w:bookmarkEnd w:id="17"/>
                           </w:p>
                         </w:txbxContent>
                       </wps:txbx>
@@ -5009,6 +5054,7 @@
                           <w:szCs w:val="18"/>
                         </w:rPr>
                       </w:pPr>
+                      <w:bookmarkStart w:id="18" w:name="hasothercats"/>
                       <w:r>
                         <w:rPr>
                           <w:noProof/>
@@ -5029,7 +5075,7 @@
                                     <pic:cNvPicPr/>
                                   </pic:nvPicPr>
                                   <pic:blipFill>
-                                    <a:blip r:embed="rId20"/>
+                                    <a:blip r:embed="rId19"/>
                                     <a:stretch>
                                       <a:fillRect/>
                                     </a:stretch>
@@ -5049,6 +5095,7 @@
                           </wp:inline>
                         </w:drawing>
                       </w:r>
+                      <w:bookmarkEnd w:id="18"/>
                     </w:p>
                   </w:txbxContent>
                 </v:textbox>
@@ -5067,17 +5114,41 @@
         </w:rPr>
         <w:t xml:space="preserve">jj = </w:t>
       </w:r>
-      <w:r>
-        <w:rPr>
-          <w:i/>
-          <w:iCs/>
-          <w:noProof/>
-          <w:sz w:val="18"/>
-          <w:szCs w:val="18"/>
-          <w:highlight w:val="yellow"/>
-        </w:rPr>
-        <w:t>hasothercats</w:t>
-      </w:r>
+      <w:hyperlink w:anchor="hasothercats" w:history="1">
+        <w:r>
+          <w:rPr>
+            <w:rStyle w:val="Hyperlink"/>
+            <w:i/>
+            <w:iCs/>
+            <w:noProof/>
+            <w:sz w:val="18"/>
+            <w:szCs w:val="18"/>
+          </w:rPr>
+          <w:t>haso</w:t>
+        </w:r>
+        <w:r>
+          <w:rPr>
+            <w:rStyle w:val="Hyperlink"/>
+            <w:i/>
+            <w:iCs/>
+            <w:noProof/>
+            <w:sz w:val="18"/>
+            <w:szCs w:val="18"/>
+          </w:rPr>
+          <w:t>t</w:t>
+        </w:r>
+        <w:r>
+          <w:rPr>
+            <w:rStyle w:val="Hyperlink"/>
+            <w:i/>
+            <w:iCs/>
+            <w:noProof/>
+            <w:sz w:val="18"/>
+            <w:szCs w:val="18"/>
+          </w:rPr>
+          <w:t>hercats</w:t>
+        </w:r>
+      </w:hyperlink>
       <w:r>
         <w:rPr>
           <w:i/>
@@ -5138,33 +5209,13 @@
       <w:pPr>
         <w:rPr>
           <w:noProof/>
-          <w:sz w:val="20"/>
-          <w:szCs w:val="20"/>
-        </w:rPr>
-      </w:pPr>
-      <w:r>
-        <w:rPr>
-          <w:noProof/>
-          <w:sz w:val="20"/>
-          <w:szCs w:val="20"/>
-        </w:rPr>
-        <w:t xml:space="preserve">If the line has only the current category key, then see if it has at least one search term for that </w:t>
-      </w:r>
-      <w:r>
-        <w:rPr>
-          <w:noProof/>
-          <w:sz w:val="20"/>
-          <w:szCs w:val="20"/>
-        </w:rPr>
-        <w:t>category.</w:t>
-      </w:r>
-      <w:r>
-        <w:rPr>
-          <w:noProof/>
-          <w:sz w:val="20"/>
-          <w:szCs w:val="20"/>
-        </w:rPr>
-        <w:t xml:space="preserve"> Though more than one search term should make it doubly sure, it did not make much difference.</w:t>
+        </w:rPr>
+      </w:pPr>
+      <w:r>
+        <w:rPr>
+          <w:noProof/>
+        </w:rPr>
+        <w:t>Though more than one search term should make it doubly sure, it did not make much difference.</w:t>
       </w:r>
     </w:p>
     <w:p>
@@ -5230,6 +5281,7 @@
                             <w:pPr>
                               <w:shd w:val="clear" w:color="auto" w:fill="EDEDED" w:themeFill="accent3" w:themeFillTint="33"/>
                             </w:pPr>
+                            <w:bookmarkStart w:id="19" w:name="find_label"/>
                             <w:r>
                               <w:rPr>
                                 <w:noProof/>
@@ -5250,7 +5302,7 @@
                                           <pic:cNvPicPr/>
                                         </pic:nvPicPr>
                                         <pic:blipFill>
-                                          <a:blip r:embed="rId21"/>
+                                          <a:blip r:embed="rId20"/>
                                           <a:stretch>
                                             <a:fillRect/>
                                           </a:stretch>
@@ -5270,6 +5322,7 @@
                                 </wp:inline>
                               </w:drawing>
                             </w:r>
+                            <w:bookmarkEnd w:id="19"/>
                           </w:p>
                           <w:p>
                             <w:pPr>
@@ -5295,7 +5348,7 @@
                                           <pic:cNvPicPr/>
                                         </pic:nvPicPr>
                                         <pic:blipFill>
-                                          <a:blip r:embed="rId22"/>
+                                          <a:blip r:embed="rId21"/>
                                           <a:stretch>
                                             <a:fillRect/>
                                           </a:stretch>
@@ -5345,6 +5398,7 @@
                       <w:pPr>
                         <w:shd w:val="clear" w:color="auto" w:fill="EDEDED" w:themeFill="accent3" w:themeFillTint="33"/>
                       </w:pPr>
+                      <w:bookmarkStart w:id="20" w:name="find_label"/>
                       <w:r>
                         <w:rPr>
                           <w:noProof/>
@@ -5365,7 +5419,7 @@
                                     <pic:cNvPicPr/>
                                   </pic:nvPicPr>
                                   <pic:blipFill>
-                                    <a:blip r:embed="rId23"/>
+                                    <a:blip r:embed="rId20"/>
                                     <a:stretch>
                                       <a:fillRect/>
                                     </a:stretch>
@@ -5385,6 +5439,7 @@
                           </wp:inline>
                         </w:drawing>
                       </w:r>
+                      <w:bookmarkEnd w:id="20"/>
                     </w:p>
                     <w:p>
                       <w:pPr>
@@ -5410,7 +5465,7 @@
                                     <pic:cNvPicPr/>
                                   </pic:nvPicPr>
                                   <pic:blipFill>
-                                    <a:blip r:embed="rId24"/>
+                                    <a:blip r:embed="rId21"/>
                                     <a:stretch>
                                       <a:fillRect/>
                                     </a:stretch>
@@ -5448,17 +5503,41 @@
         </w:rPr>
         <w:t xml:space="preserve">cat, line = </w:t>
       </w:r>
-      <w:r>
-        <w:rPr>
-          <w:i/>
-          <w:iCs/>
-          <w:noProof/>
-          <w:sz w:val="18"/>
-          <w:szCs w:val="18"/>
-          <w:highlight w:val="yellow"/>
-        </w:rPr>
-        <w:t>find_label</w:t>
-      </w:r>
+      <w:hyperlink w:anchor="find_label" w:history="1">
+        <w:r>
+          <w:rPr>
+            <w:rStyle w:val="Hyperlink"/>
+            <w:i/>
+            <w:iCs/>
+            <w:noProof/>
+            <w:sz w:val="18"/>
+            <w:szCs w:val="18"/>
+          </w:rPr>
+          <w:t>fin</w:t>
+        </w:r>
+        <w:r>
+          <w:rPr>
+            <w:rStyle w:val="Hyperlink"/>
+            <w:i/>
+            <w:iCs/>
+            <w:noProof/>
+            <w:sz w:val="18"/>
+            <w:szCs w:val="18"/>
+          </w:rPr>
+          <w:t>d</w:t>
+        </w:r>
+        <w:r>
+          <w:rPr>
+            <w:rStyle w:val="Hyperlink"/>
+            <w:i/>
+            <w:iCs/>
+            <w:noProof/>
+            <w:sz w:val="18"/>
+            <w:szCs w:val="18"/>
+          </w:rPr>
+          <w:t>_label</w:t>
+        </w:r>
+      </w:hyperlink>
       <w:r>
         <w:rPr>
           <w:i/>
@@ -5666,7 +5745,7 @@
                                           <pic:cNvPicPr/>
                                         </pic:nvPicPr>
                                         <pic:blipFill>
-                                          <a:blip r:embed="rId25"/>
+                                          <a:blip r:embed="rId22"/>
                                           <a:stretch>
                                             <a:fillRect/>
                                           </a:stretch>
@@ -5738,7 +5817,7 @@
                                     <pic:cNvPicPr/>
                                   </pic:nvPicPr>
                                   <pic:blipFill>
-                                    <a:blip r:embed="rId26"/>
+                                    <a:blip r:embed="rId22"/>
                                     <a:stretch>
                                       <a:fillRect/>
                                     </a:stretch>
@@ -5806,7 +5885,7 @@
           <w:noProof/>
         </w:rPr>
       </w:pPr>
-      <w:bookmarkStart w:id="18" w:name="_Toc63282046"/>
+      <w:bookmarkStart w:id="21" w:name="_Toc63282046"/>
       <w:r>
         <w:rPr>
           <w:noProof/>
@@ -5819,113 +5898,23 @@
         </w:rPr>
         <w:t>create_word_frequecy_dict</w:t>
       </w:r>
-      <w:bookmarkEnd w:id="18"/>
-    </w:p>
-    <w:p>
-      <w:r>
-        <w:t>The word frequency (WF) is the main component for comparing text</w:t>
+      <w:bookmarkEnd w:id="21"/>
+    </w:p>
+    <w:p>
+      <w:r>
+        <w:t xml:space="preserve">The word frequency (WF) is the </w:t>
+      </w:r>
+      <w:r>
+        <w:t>model</w:t>
+      </w:r>
+      <w:r>
+        <w:t xml:space="preserve"> for comparing text</w:t>
       </w:r>
       <w:r>
         <w:t>s</w:t>
       </w:r>
       <w:r>
         <w:t xml:space="preserve">. It is created and saved as a dictionary object and written out as </w:t>
-      </w:r>
-      <w:r>
-        <w:rPr>
-          <w:noProof/>
-        </w:rPr>
-        <w:t>{key}_kvp.pickle</w:t>
-      </w:r>
-      <w:r>
-        <w:t xml:space="preserve">. The dictionary data object will be created upon reading the saved file. The pickle file is binary and is like the output from Perl’s storage module. The purpose is to </w:t>
-      </w:r>
-      <w:r>
-        <w:t>speed up execution by</w:t>
-      </w:r>
-      <w:r>
-        <w:t xml:space="preserve"> creating the data object </w:t>
-      </w:r>
-      <w:r>
-        <w:t>once and</w:t>
-      </w:r>
-      <w:r>
-        <w:t xml:space="preserve"> saving it for multiple reads.</w:t>
-      </w:r>
-    </w:p>
-    <w:p>
-      <w:pPr>
-        <w:pStyle w:val="Heading4"/>
-      </w:pPr>
-      <w:r>
-        <w:t>Process details</w:t>
-      </w:r>
-    </w:p>
-    <w:p>
-      <w:r>
-        <w:t xml:space="preserve">The input file, 'multi_category.csv' has the lines for three categories as below. </w:t>
-      </w:r>
-    </w:p>
-    <w:p>
-      <w:pPr>
-        <w:shd w:val="clear" w:color="auto" w:fill="D5DCE4" w:themeFill="text2" w:themeFillTint="33"/>
-        <w:rPr>
-          <w:i/>
-          <w:iCs/>
-          <w:noProof/>
-          <w:sz w:val="18"/>
-          <w:szCs w:val="18"/>
-        </w:rPr>
-      </w:pPr>
-      <w:r>
-        <w:rPr>
-          <w:i/>
-          <w:iCs/>
-          <w:noProof/>
-          <w:sz w:val="18"/>
-          <w:szCs w:val="18"/>
-        </w:rPr>
-        <w:t xml:space="preserve">        line_nn;</w:t>
-      </w:r>
-      <w:r>
-        <w:rPr>
-          <w:i/>
-          <w:iCs/>
-          <w:noProof/>
-          <w:sz w:val="18"/>
-          <w:szCs w:val="18"/>
-        </w:rPr>
-        <w:t>content</w:t>
-      </w:r>
-      <w:r>
-        <w:rPr>
-          <w:i/>
-          <w:iCs/>
-          <w:noProof/>
-          <w:sz w:val="18"/>
-          <w:szCs w:val="18"/>
-        </w:rPr>
-        <w:t>;category;line_nn-category</w:t>
-      </w:r>
-      <w:r>
-        <w:rPr>
-          <w:i/>
-          <w:iCs/>
-          <w:noProof/>
-          <w:sz w:val="18"/>
-          <w:szCs w:val="18"/>
-        </w:rPr>
-        <w:br/>
-      </w:r>
-      <w:r>
-        <w:rPr>
-          <w:i/>
-          <w:iCs/>
-          <w:noProof/>
-          <w:sz w:val="18"/>
-          <w:szCs w:val="18"/>
-        </w:rPr>
-        <w:t xml:space="preserve">        e.g. line_48;epicatechins purified...;</w:t>
       </w:r>
       <w:r>
         <w:rPr>
@@ -5934,6 +5923,112 @@
           <w:i/>
           <w:iCs/>
           <w:noProof/>
+        </w:rPr>
+        <w:t>{key}_kvp.pickle</w:t>
+      </w:r>
+      <w:r>
+        <w:t xml:space="preserve">. </w:t>
+      </w:r>
+      <w:r>
+        <w:t>A</w:t>
+      </w:r>
+      <w:r>
+        <w:t xml:space="preserve"> dictionary data object will be created upon reading the saved file. The pickle file is binary and is like the output from Perl’s storage module. The purpose is to </w:t>
+      </w:r>
+      <w:r>
+        <w:t>speed up execution by</w:t>
+      </w:r>
+      <w:r>
+        <w:t xml:space="preserve"> creating the data object </w:t>
+      </w:r>
+      <w:r>
+        <w:t>once and</w:t>
+      </w:r>
+      <w:r>
+        <w:t xml:space="preserve"> saving it for multiple reads.</w:t>
+      </w:r>
+    </w:p>
+    <w:p>
+      <w:pPr>
+        <w:pStyle w:val="Heading4"/>
+      </w:pPr>
+      <w:r>
+        <w:t>Process details</w:t>
+      </w:r>
+    </w:p>
+    <w:p>
+      <w:r>
+        <w:t xml:space="preserve">The input file, 'multi_category.csv' has the lines for three categories as below. </w:t>
+      </w:r>
+    </w:p>
+    <w:p>
+      <w:pPr>
+        <w:shd w:val="clear" w:color="auto" w:fill="D5DCE4" w:themeFill="text2" w:themeFillTint="33"/>
+        <w:rPr>
+          <w:i/>
+          <w:iCs/>
+          <w:noProof/>
+          <w:sz w:val="18"/>
+          <w:szCs w:val="18"/>
+        </w:rPr>
+      </w:pPr>
+      <w:r>
+        <w:rPr>
+          <w:i/>
+          <w:iCs/>
+          <w:noProof/>
+          <w:sz w:val="18"/>
+          <w:szCs w:val="18"/>
+        </w:rPr>
+        <w:t xml:space="preserve">        line_nn;</w:t>
+      </w:r>
+      <w:r>
+        <w:rPr>
+          <w:i/>
+          <w:iCs/>
+          <w:noProof/>
+          <w:sz w:val="18"/>
+          <w:szCs w:val="18"/>
+        </w:rPr>
+        <w:t>content</w:t>
+      </w:r>
+      <w:r>
+        <w:rPr>
+          <w:i/>
+          <w:iCs/>
+          <w:noProof/>
+          <w:sz w:val="18"/>
+          <w:szCs w:val="18"/>
+        </w:rPr>
+        <w:t>;category;line_nn-category</w:t>
+      </w:r>
+      <w:r>
+        <w:rPr>
+          <w:i/>
+          <w:iCs/>
+          <w:noProof/>
+          <w:sz w:val="18"/>
+          <w:szCs w:val="18"/>
+        </w:rPr>
+        <w:br/>
+      </w:r>
+      <w:r>
+        <w:rPr>
+          <w:i/>
+          <w:iCs/>
+          <w:noProof/>
+          <w:sz w:val="18"/>
+          <w:szCs w:val="18"/>
+        </w:rPr>
+        <w:t xml:space="preserve">        e.g. line_48;epicatechins purified...;</w:t>
+      </w:r>
+      <w:r>
+        <w:rPr>
+          <w:b/>
+          <w:bCs/>
+          <w:i/>
+          <w:iCs/>
+          <w:noProof/>
           <w:sz w:val="18"/>
           <w:szCs w:val="18"/>
         </w:rPr>
@@ -5958,15 +6053,7 @@
         <w:t>used</w:t>
       </w:r>
       <w:r>
-        <w:t xml:space="preserve"> to calculate the WF. It has been screened for stop words so that common words like ‘the’, ‘an’, ‘of’, etc. will not be present. However, there are the common English words which, if not removed, could add to the </w:t>
-      </w:r>
-      <w:proofErr w:type="gramStart"/>
-      <w:r>
-        <w:t>noise</w:t>
-      </w:r>
-      <w:proofErr w:type="gramEnd"/>
-      <w:r>
-        <w:t xml:space="preserve"> and diminish the distinction between categories.</w:t>
+        <w:t xml:space="preserve"> to calculate the WF. It has been screened for stop words so that common words like ‘the’, ‘an’, ‘of’, etc. will not be present. However, the common English words which, if not removed, could add to the noise and diminish the distinction between categories.</w:t>
       </w:r>
       <w:r>
         <w:t xml:space="preserve">  </w:t>
@@ -6110,6 +6197,7 @@
                       <wps:txbx>
                         <w:txbxContent>
                           <w:p>
+                            <w:bookmarkStart w:id="22" w:name="remove_common_english_words"/>
                             <w:r>
                               <w:rPr>
                                 <w:noProof/>
@@ -6130,7 +6218,7 @@
                                           <pic:cNvPicPr/>
                                         </pic:nvPicPr>
                                         <pic:blipFill>
-                                          <a:blip r:embed="rId27"/>
+                                          <a:blip r:embed="rId23"/>
                                           <a:stretch>
                                             <a:fillRect/>
                                           </a:stretch>
@@ -6150,6 +6238,7 @@
                                 </wp:inline>
                               </w:drawing>
                             </w:r>
+                            <w:bookmarkEnd w:id="22"/>
                           </w:p>
                         </w:txbxContent>
                       </wps:txbx>
@@ -6177,6 +6266,7 @@
                 <v:textbox>
                   <w:txbxContent>
                     <w:p>
+                      <w:bookmarkStart w:id="23" w:name="remove_common_english_words"/>
                       <w:r>
                         <w:rPr>
                           <w:noProof/>
@@ -6197,7 +6287,7 @@
                                     <pic:cNvPicPr/>
                                   </pic:nvPicPr>
                                   <pic:blipFill>
-                                    <a:blip r:embed="rId28"/>
+                                    <a:blip r:embed="rId23"/>
                                     <a:stretch>
                                       <a:fillRect/>
                                     </a:stretch>
@@ -6217,6 +6307,7 @@
                           </wp:inline>
                         </w:drawing>
                       </w:r>
+                      <w:bookmarkEnd w:id="23"/>
                     </w:p>
                   </w:txbxContent>
                 </v:textbox>
@@ -6346,7 +6437,7 @@
                               </w:rPr>
                               <w:t xml:space="preserve">The common English words are downloaded from </w:t>
                             </w:r>
-                            <w:hyperlink r:id="rId29" w:history="1">
+                            <w:hyperlink r:id="rId24" w:history="1">
                               <w:r>
                                 <w:rPr>
                                   <w:rStyle w:val="Hyperlink"/>
@@ -6403,7 +6494,7 @@
                         </w:rPr>
                         <w:t xml:space="preserve">The common English words are downloaded from </w:t>
                       </w:r>
-                      <w:hyperlink r:id="rId30" w:history="1">
+                      <w:hyperlink r:id="rId25" w:history="1">
                         <w:r>
                           <w:rPr>
                             <w:rStyle w:val="Hyperlink"/>
@@ -6438,17 +6529,19 @@
         </w:rPr>
         <w:t xml:space="preserve">        long_line = </w:t>
       </w:r>
-      <w:r>
-        <w:rPr>
-          <w:i/>
-          <w:iCs/>
-          <w:noProof/>
-          <w:sz w:val="18"/>
-          <w:szCs w:val="18"/>
-          <w:highlight w:val="yellow"/>
-        </w:rPr>
-        <w:t>remove_common_english_words</w:t>
-      </w:r>
+      <w:hyperlink w:anchor="remove_common_english_words" w:history="1">
+        <w:r>
+          <w:rPr>
+            <w:rStyle w:val="Hyperlink"/>
+            <w:i/>
+            <w:iCs/>
+            <w:noProof/>
+            <w:sz w:val="18"/>
+            <w:szCs w:val="18"/>
+          </w:rPr>
+          <w:t>remove_common_english_words</w:t>
+        </w:r>
+      </w:hyperlink>
       <w:r>
         <w:rPr>
           <w:i/>
@@ -6472,7 +6565,25 @@
     </w:p>
     <w:p>
       <w:r>
-        <w:t>The WF are calculated by splitting the long line and taking the words from which the hyphen characters (‘-’) are removed. This is to convert words like ‘Covid-19’ and ‘SARS-COVID’ into a uniform format.</w:t>
+        <w:t xml:space="preserve">The WF </w:t>
+      </w:r>
+      <w:r>
+        <w:t>list is</w:t>
+      </w:r>
+      <w:r>
+        <w:t xml:space="preserve"> calculated by splitting the long line and taking the words</w:t>
+      </w:r>
+      <w:r>
+        <w:t>.</w:t>
+      </w:r>
+      <w:r>
+        <w:t xml:space="preserve"> </w:t>
+      </w:r>
+      <w:r>
+        <w:t>T</w:t>
+      </w:r>
+      <w:r>
+        <w:t>he hyphen characters (‘-’) are removed to convert words like ‘Covid-19’ and ‘SARS-COVID’ into a uniform format.</w:t>
       </w:r>
     </w:p>
     <w:p>
@@ -6508,7 +6619,29 @@
           <w:shd w:val="clear" w:color="auto" w:fill="D5DCE4" w:themeFill="text2" w:themeFillTint="33"/>
         </w:rPr>
         <w:br/>
-        <w:t xml:space="preserve">                word = word.replace('-', '')</w:t>
+        <w:t xml:space="preserve">                word = word.replace('-', '</w:t>
+      </w:r>
+      <w:r>
+        <w:rPr>
+          <w:i/>
+          <w:iCs/>
+          <w:noProof/>
+          <w:sz w:val="18"/>
+          <w:szCs w:val="18"/>
+          <w:shd w:val="clear" w:color="auto" w:fill="D5DCE4" w:themeFill="text2" w:themeFillTint="33"/>
+        </w:rPr>
+        <w:t xml:space="preserve"> </w:t>
+      </w:r>
+      <w:r>
+        <w:rPr>
+          <w:i/>
+          <w:iCs/>
+          <w:noProof/>
+          <w:sz w:val="18"/>
+          <w:szCs w:val="18"/>
+          <w:shd w:val="clear" w:color="auto" w:fill="D5DCE4" w:themeFill="text2" w:themeFillTint="33"/>
+        </w:rPr>
+        <w:t>')</w:t>
       </w:r>
     </w:p>
     <w:p>
@@ -6590,66 +6723,6 @@
       </w:r>
     </w:p>
     <w:p>
-      <w:r>
-        <w:t>The above step was enough to work with categories, ‘covid’ and ‘heart’, possibly because they had relatively low vocabularies. For ‘cancer’ it was necessary to remove some seemingly unrelated words to get a high accuracy. This is arbitrary and it may be required to remove others as well.</w:t>
-      </w:r>
-    </w:p>
-    <w:p>
-      <w:pPr>
-        <w:shd w:val="clear" w:color="auto" w:fill="D5DCE4" w:themeFill="text2" w:themeFillTint="33"/>
-        <w:ind w:firstLine="720"/>
-        <w:jc w:val="left"/>
-        <w:rPr>
-          <w:i/>
-          <w:iCs/>
-          <w:noProof/>
-          <w:sz w:val="18"/>
-          <w:szCs w:val="18"/>
-        </w:rPr>
-      </w:pPr>
-      <w:r>
-        <w:rPr>
-          <w:i/>
-          <w:iCs/>
-          <w:noProof/>
-          <w:sz w:val="18"/>
-          <w:szCs w:val="18"/>
-        </w:rPr>
-        <w:t>cancer_stopwords = ['purified', 'differentially']</w:t>
-      </w:r>
-      <w:r>
-        <w:rPr>
-          <w:i/>
-          <w:iCs/>
-          <w:noProof/>
-          <w:sz w:val="18"/>
-          <w:szCs w:val="18"/>
-        </w:rPr>
-        <w:br/>
-      </w:r>
-      <w:r>
-        <w:rPr>
-          <w:i/>
-          <w:iCs/>
-          <w:noProof/>
-          <w:sz w:val="18"/>
-          <w:szCs w:val="18"/>
-        </w:rPr>
-        <w:t xml:space="preserve">                 if word in cancer_stopwords:</w:t>
-      </w:r>
-      <w:r>
-        <w:rPr>
-          <w:i/>
-          <w:iCs/>
-          <w:noProof/>
-          <w:sz w:val="18"/>
-          <w:szCs w:val="18"/>
-        </w:rPr>
-        <w:br/>
-        <w:t xml:space="preserve">                     continue</w:t>
-      </w:r>
-    </w:p>
-    <w:p>
       <w:pPr>
         <w:jc w:val="left"/>
       </w:pPr>
@@ -7107,7 +7180,6 @@
         </w:rPr>
       </w:pPr>
       <w:r>
-        <w:lastRenderedPageBreak/>
         <w:t xml:space="preserve">Save </w:t>
       </w:r>
       <w:r>
@@ -7229,7 +7301,7 @@
           <w:noProof/>
         </w:rPr>
       </w:pPr>
-      <w:bookmarkStart w:id="19" w:name="_Toc63282047"/>
+      <w:bookmarkStart w:id="24" w:name="_Toc63282047"/>
       <w:r>
         <w:rPr>
           <w:noProof/>
@@ -7242,7 +7314,7 @@
         </w:rPr>
         <w:t>create_docsnlp</w:t>
       </w:r>
-      <w:bookmarkEnd w:id="19"/>
+      <w:bookmarkEnd w:id="24"/>
     </w:p>
     <w:p>
       <w:pPr>
@@ -7260,7 +7332,11 @@
         <w:t xml:space="preserve">The dictionary object is saved as a pickle file. </w:t>
       </w:r>
       <w:r>
-        <w:t>When a test has picked up two or more categories as possibilities, the line is CS scored against these lines and the one that gives the highest score is selected as its category.</w:t>
+        <w:t xml:space="preserve">When a test </w:t>
+      </w:r>
+      <w:r>
+        <w:lastRenderedPageBreak/>
+        <w:t>has picked up two or more categories as possibilities, the line is CS scored against these lines and the one that gives the highest score is selected as its category.</w:t>
       </w:r>
       <w:r>
         <w:t xml:space="preserve"> </w:t>
@@ -7334,8 +7410,8 @@
                                 <w:szCs w:val="18"/>
                               </w:rPr>
                             </w:pPr>
-                            <w:bookmarkStart w:id="20" w:name="nlp"/>
-                            <w:bookmarkEnd w:id="20"/>
+                            <w:bookmarkStart w:id="25" w:name="nlp"/>
+                            <w:bookmarkEnd w:id="25"/>
                             <w:r>
                               <w:rPr>
                                 <w:i/>
@@ -7423,8 +7499,8 @@
                           <w:szCs w:val="18"/>
                         </w:rPr>
                       </w:pPr>
-                      <w:bookmarkStart w:id="21" w:name="nlp"/>
-                      <w:bookmarkEnd w:id="21"/>
+                      <w:bookmarkStart w:id="26" w:name="nlp"/>
+                      <w:bookmarkEnd w:id="26"/>
                       <w:r>
                         <w:rPr>
                           <w:i/>
@@ -7899,11 +7975,11 @@
       <w:pPr>
         <w:pStyle w:val="Heading2"/>
       </w:pPr>
-      <w:bookmarkStart w:id="21" w:name="_Toc63282048"/>
+      <w:bookmarkStart w:id="27" w:name="_Toc63282048"/>
       <w:r>
         <w:t>Testing the model</w:t>
       </w:r>
-      <w:bookmarkEnd w:id="21"/>
+      <w:bookmarkEnd w:id="27"/>
     </w:p>
     <w:p>
       <w:pPr>
@@ -7927,7 +8003,19 @@
         <w:rPr>
           <w:noProof/>
         </w:rPr>
-        <w:t xml:space="preserve"> to find out its efficacy in correctly classifying the documents. This is an iterative process to arrive at the best algorithm. Labelled data, which has been used in creating the model</w:t>
+        <w:t xml:space="preserve"> to find out its efficacy in correctly classifying the documents. This is an iterative process to arrive at the best algorithm. Labelled data, </w:t>
+      </w:r>
+      <w:r>
+        <w:rPr>
+          <w:noProof/>
+        </w:rPr>
+        <w:t xml:space="preserve">the same as </w:t>
+      </w:r>
+      <w:r>
+        <w:rPr>
+          <w:noProof/>
+        </w:rPr>
+        <w:t>in the model</w:t>
       </w:r>
       <w:r>
         <w:rPr>
@@ -8017,7 +8105,7 @@
           <w:noProof/>
         </w:rPr>
       </w:pPr>
-      <w:bookmarkStart w:id="22" w:name="_Toc63282049"/>
+      <w:bookmarkStart w:id="28" w:name="_Toc63282049"/>
       <w:r>
         <w:rPr>
           <w:noProof/>
@@ -8030,7 +8118,7 @@
         </w:rPr>
         <w:t>key_value_percent_similarity</w:t>
       </w:r>
-      <w:bookmarkEnd w:id="22"/>
+      <w:bookmarkEnd w:id="28"/>
     </w:p>
     <w:p>
       <w:r>
@@ -8207,7 +8295,6 @@
           <w:bCs/>
           <w:noProof/>
         </w:rPr>
-        <w:lastRenderedPageBreak/>
         <w:t>nlp</w:t>
       </w:r>
       <w:r>
@@ -8319,6 +8406,7 @@
         <w:rPr>
           <w:noProof/>
         </w:rPr>
+        <w:lastRenderedPageBreak/>
         <w:tab/>
       </w:r>
       <w:r>
@@ -8523,8 +8611,8 @@
           <w:noProof/>
         </w:rPr>
       </w:pPr>
-      <w:bookmarkStart w:id="23" w:name="docsnlp"/>
-      <w:bookmarkEnd w:id="23"/>
+      <w:bookmarkStart w:id="29" w:name="docsnlp"/>
+      <w:bookmarkEnd w:id="29"/>
       <w:r>
         <w:rPr>
           <w:noProof/>
@@ -8694,8 +8782,8 @@
           <w:noProof/>
         </w:rPr>
       </w:pPr>
-      <w:bookmarkStart w:id="24" w:name="get_this_cat"/>
-      <w:bookmarkEnd w:id="24"/>
+      <w:bookmarkStart w:id="30" w:name="get_this_cat"/>
+      <w:bookmarkEnd w:id="30"/>
       <w:r>
         <w:rPr>
           <w:noProof/>
@@ -8779,7 +8867,13 @@
         <w:t>. This word may or may not be in the other categories and, if present, will usually have a different value. Adding up all values in all category models will result in an array as below. The array indices are [</w:t>
       </w:r>
       <w:r>
-        <w:t>0: cancer</w:t>
+        <w:t>0:</w:t>
+      </w:r>
+      <w:r>
+        <w:t> </w:t>
+      </w:r>
+      <w:r>
+        <w:t>cancer</w:t>
       </w:r>
       <w:r>
         <w:t>, 1</w:t>
@@ -8837,7 +8931,135 @@
         <w:t>is then converted into a percentage of total and added to the list, 'ss'.</w:t>
       </w:r>
       <w:r>
-        <w:t xml:space="preserve"> Further analysis depends on the difference between the scores. </w:t>
+        <w:t xml:space="preserve"> </w:t>
+      </w:r>
+    </w:p>
+    <w:p>
+      <w:pPr>
+        <w:shd w:val="clear" w:color="auto" w:fill="D5DCE4" w:themeFill="text2" w:themeFillTint="33"/>
+      </w:pPr>
+      <w:r>
+        <w:rPr>
+          <w:i/>
+          <w:iCs/>
+          <w:noProof/>
+          <w:sz w:val="18"/>
+          <w:szCs w:val="18"/>
+          <w:shd w:val="clear" w:color="auto" w:fill="D5DCE4" w:themeFill="text2" w:themeFillTint="33"/>
+        </w:rPr>
+        <w:t xml:space="preserve">        ss = </w:t>
+      </w:r>
+      <w:r>
+        <w:rPr>
+          <w:i/>
+          <w:iCs/>
+          <w:noProof/>
+          <w:sz w:val="18"/>
+          <w:szCs w:val="18"/>
+          <w:shd w:val="clear" w:color="auto" w:fill="D5DCE4" w:themeFill="text2" w:themeFillTint="33"/>
+        </w:rPr>
+        <w:t>[</w:t>
+      </w:r>
+      <w:r>
+        <w:rPr>
+          <w:b/>
+          <w:bCs/>
+          <w:i/>
+          <w:iCs/>
+          <w:noProof/>
+          <w:sz w:val="18"/>
+          <w:szCs w:val="18"/>
+          <w:shd w:val="clear" w:color="auto" w:fill="D5DCE4" w:themeFill="text2" w:themeFillTint="33"/>
+        </w:rPr>
+        <w:t>53.65</w:t>
+      </w:r>
+      <w:r>
+        <w:rPr>
+          <w:i/>
+          <w:iCs/>
+          <w:noProof/>
+          <w:sz w:val="18"/>
+          <w:szCs w:val="18"/>
+          <w:shd w:val="clear" w:color="auto" w:fill="D5DCE4" w:themeFill="text2" w:themeFillTint="33"/>
+        </w:rPr>
+        <w:t xml:space="preserve">, 16.5, </w:t>
+      </w:r>
+      <w:r>
+        <w:rPr>
+          <w:b/>
+          <w:bCs/>
+          <w:i/>
+          <w:iCs/>
+          <w:noProof/>
+          <w:sz w:val="18"/>
+          <w:szCs w:val="18"/>
+          <w:shd w:val="clear" w:color="auto" w:fill="D5DCE4" w:themeFill="text2" w:themeFillTint="33"/>
+        </w:rPr>
+        <w:t>29.86</w:t>
+      </w:r>
+      <w:r>
+        <w:rPr>
+          <w:i/>
+          <w:iCs/>
+          <w:noProof/>
+          <w:sz w:val="18"/>
+          <w:szCs w:val="18"/>
+          <w:shd w:val="clear" w:color="auto" w:fill="D5DCE4" w:themeFill="text2" w:themeFillTint="33"/>
+        </w:rPr>
+        <w:t xml:space="preserve">] – Predicted category (this_cat): </w:t>
+      </w:r>
+      <w:r>
+        <w:rPr>
+          <w:b/>
+          <w:bCs/>
+          <w:i/>
+          <w:iCs/>
+          <w:noProof/>
+          <w:sz w:val="18"/>
+          <w:szCs w:val="18"/>
+          <w:shd w:val="clear" w:color="auto" w:fill="D5DCE4" w:themeFill="text2" w:themeFillTint="33"/>
+        </w:rPr>
+        <w:t>cancer</w:t>
+      </w:r>
+      <w:r>
+        <w:rPr>
+          <w:i/>
+          <w:iCs/>
+          <w:noProof/>
+          <w:sz w:val="18"/>
+          <w:szCs w:val="18"/>
+          <w:shd w:val="clear" w:color="auto" w:fill="D5DCE4" w:themeFill="text2" w:themeFillTint="33"/>
+        </w:rPr>
+        <w:t xml:space="preserve">, recorded (cat): </w:t>
+      </w:r>
+      <w:r>
+        <w:rPr>
+          <w:b/>
+          <w:bCs/>
+          <w:i/>
+          <w:iCs/>
+          <w:noProof/>
+          <w:sz w:val="18"/>
+          <w:szCs w:val="18"/>
+          <w:shd w:val="clear" w:color="auto" w:fill="D5DCE4" w:themeFill="text2" w:themeFillTint="33"/>
+        </w:rPr>
+        <w:t>cancer</w:t>
+      </w:r>
+      <w:r>
+        <w:rPr>
+          <w:i/>
+          <w:iCs/>
+          <w:noProof/>
+          <w:sz w:val="18"/>
+          <w:szCs w:val="18"/>
+          <w:shd w:val="clear" w:color="auto" w:fill="D5DCE4" w:themeFill="text2" w:themeFillTint="33"/>
+        </w:rPr>
+        <w:t>.</w:t>
+      </w:r>
+    </w:p>
+    <w:p>
+      <w:r>
+        <w:t xml:space="preserve">Further analysis depends on the difference between the scores. </w:t>
       </w:r>
     </w:p>
     <w:p>
@@ -8877,7 +9099,6 @@
         <w:rPr>
           <w:noProof/>
         </w:rPr>
-        <w:lastRenderedPageBreak/>
         <w:t>Predicted and recorded categories are the same:</w:t>
       </w:r>
     </w:p>
@@ -8956,6 +9177,7 @@
         </w:numPr>
       </w:pPr>
       <w:r>
+        <w:lastRenderedPageBreak/>
         <w:t>Check for CS and, if no match, call it a new category.</w:t>
       </w:r>
     </w:p>
@@ -9850,81 +10072,81 @@
         <w:rPr>
           <w:noProof/>
         </w:rPr>
+        <w:t>Alternative to taking the maximum CS value is to take the highest average between the two. So far the first method gives higher accuracy. The validity of this logic must be revisited.</w:t>
+      </w:r>
+    </w:p>
+    <w:p>
+      <w:pPr>
+        <w:pStyle w:val="Heading1"/>
+        <w:rPr>
+          <w:noProof/>
+        </w:rPr>
+      </w:pPr>
+      <w:bookmarkStart w:id="31" w:name="_Toc63282050"/>
+      <w:r>
+        <w:rPr>
+          <w:noProof/>
+        </w:rPr>
+        <w:t>RESULTS</w:t>
+      </w:r>
+      <w:bookmarkEnd w:id="31"/>
+    </w:p>
+    <w:p>
+      <w:r>
+        <w:t xml:space="preserve">Tests were conducted in batches of 1200 lines using the same CSV file used to create the models. This file contains 1254 lines </w:t>
+      </w:r>
+      <w:r>
+        <w:t xml:space="preserve">each </w:t>
+      </w:r>
+      <w:r>
+        <w:t xml:space="preserve">for three categories in </w:t>
+      </w:r>
+      <w:r>
+        <w:t>sequential</w:t>
+      </w:r>
+      <w:r>
+        <w:t xml:space="preserve"> order of </w:t>
+      </w:r>
+      <w:r>
+        <w:t>‘</w:t>
+      </w:r>
+      <w:r>
+        <w:t>cancer</w:t>
+      </w:r>
+      <w:r>
+        <w:t>’</w:t>
+      </w:r>
+      <w:r>
+        <w:t xml:space="preserve">, </w:t>
+      </w:r>
+      <w:r>
+        <w:t>‘</w:t>
+      </w:r>
+      <w:r>
+        <w:t>covid</w:t>
+      </w:r>
+      <w:r>
+        <w:t>’</w:t>
+      </w:r>
+      <w:r>
+        <w:t xml:space="preserve"> and </w:t>
+      </w:r>
+      <w:r>
+        <w:t>‘</w:t>
+      </w:r>
+      <w:r>
+        <w:t>heart</w:t>
+      </w:r>
+      <w:r>
+        <w:t>’</w:t>
+      </w:r>
+      <w:r>
+        <w:t>.</w:t>
+      </w:r>
+    </w:p>
+    <w:p>
+      <w:r>
         <w:lastRenderedPageBreak/>
-        <w:t>Alternative to taking the maximum CS value is to take the highest average between the two. So far the first method gives higher accuracy. The validity of this logic must be revisited.</w:t>
-      </w:r>
-    </w:p>
-    <w:p>
-      <w:pPr>
-        <w:pStyle w:val="Heading1"/>
-        <w:rPr>
-          <w:noProof/>
-        </w:rPr>
-      </w:pPr>
-      <w:bookmarkStart w:id="25" w:name="_Toc63282050"/>
-      <w:r>
-        <w:rPr>
-          <w:noProof/>
-        </w:rPr>
-        <w:t>RESULTS</w:t>
-      </w:r>
-      <w:bookmarkEnd w:id="25"/>
-    </w:p>
-    <w:p>
-      <w:r>
-        <w:t xml:space="preserve">Tests were conducted in batches of 1200 lines using the same CSV file used to create the models. This file contains 1254 lines </w:t>
-      </w:r>
-      <w:r>
-        <w:t xml:space="preserve">each </w:t>
-      </w:r>
-      <w:r>
-        <w:t xml:space="preserve">for three categories in </w:t>
-      </w:r>
-      <w:r>
-        <w:t>sequential</w:t>
-      </w:r>
-      <w:r>
-        <w:t xml:space="preserve"> order of </w:t>
-      </w:r>
-      <w:r>
-        <w:t>‘</w:t>
-      </w:r>
-      <w:r>
-        <w:t>cancer</w:t>
-      </w:r>
-      <w:r>
-        <w:t>’</w:t>
-      </w:r>
-      <w:r>
-        <w:t xml:space="preserve">, </w:t>
-      </w:r>
-      <w:r>
-        <w:t>‘</w:t>
-      </w:r>
-      <w:r>
-        <w:t>covid</w:t>
-      </w:r>
-      <w:r>
-        <w:t>’</w:t>
-      </w:r>
-      <w:r>
-        <w:t xml:space="preserve"> and </w:t>
-      </w:r>
-      <w:r>
-        <w:t>‘</w:t>
-      </w:r>
-      <w:r>
-        <w:t>heart</w:t>
-      </w:r>
-      <w:r>
-        <w:t>’</w:t>
-      </w:r>
-      <w:r>
-        <w:t>.</w:t>
-      </w:r>
-    </w:p>
-    <w:p>
-      <w:r>
         <w:t>When tested with lines exclusively from one category at a time, the results were different between the tests. Thus, the category ‘cancer’ gave lower accuracy than ‘covid’ and ‘heart’.</w:t>
       </w:r>
     </w:p>
@@ -9949,7 +10171,7 @@
                     <pic:cNvPicPr/>
                   </pic:nvPicPr>
                   <pic:blipFill>
-                    <a:blip r:embed="rId31"/>
+                    <a:blip r:embed="rId26"/>
                     <a:stretch>
                       <a:fillRect/>
                     </a:stretch>
@@ -10002,7 +10224,7 @@
                     <pic:cNvPicPr/>
                   </pic:nvPicPr>
                   <pic:blipFill>
-                    <a:blip r:embed="rId32"/>
+                    <a:blip r:embed="rId27"/>
                     <a:stretch>
                       <a:fillRect/>
                     </a:stretch>
@@ -10049,7 +10271,7 @@
                     <pic:cNvPicPr/>
                   </pic:nvPicPr>
                   <pic:blipFill>
-                    <a:blip r:embed="rId33"/>
+                    <a:blip r:embed="rId28"/>
                     <a:stretch>
                       <a:fillRect/>
                     </a:stretch>
@@ -10074,11 +10296,11 @@
       <w:pPr>
         <w:pStyle w:val="Heading2"/>
       </w:pPr>
-      <w:bookmarkStart w:id="26" w:name="_Toc63282051"/>
+      <w:bookmarkStart w:id="32" w:name="_Toc63282051"/>
       <w:r>
         <w:t>Interpretation</w:t>
       </w:r>
-      <w:bookmarkEnd w:id="26"/>
+      <w:bookmarkEnd w:id="32"/>
     </w:p>
     <w:p>
       <w:r>
@@ -10133,11 +10355,11 @@
       <w:pPr>
         <w:pStyle w:val="Heading2"/>
       </w:pPr>
-      <w:bookmarkStart w:id="27" w:name="_Toc63282052"/>
+      <w:bookmarkStart w:id="33" w:name="_Toc63282052"/>
       <w:r>
         <w:t>Way forward</w:t>
       </w:r>
-      <w:bookmarkEnd w:id="27"/>
+      <w:bookmarkEnd w:id="33"/>
     </w:p>
     <w:p>
       <w:r>
@@ -10153,7 +10375,10 @@
         </w:numPr>
       </w:pPr>
       <w:r>
-        <w:t>Use the same models with new set of data that has not gone into making the models.</w:t>
+        <w:t>T</w:t>
+      </w:r>
+      <w:r>
+        <w:t>he same models with new set of data that has not gone into making the models.</w:t>
       </w:r>
     </w:p>
     <w:p>
@@ -10187,7 +10412,6 @@
     </w:p>
     <w:p>
       <w:r>
-        <w:lastRenderedPageBreak/>
         <w:t xml:space="preserve">If it does not work with AWS Sage Maker, we can investigate incorporating this software into Sage Maker. I saw somewhere that one’s own software can be incorporated. </w:t>
       </w:r>
     </w:p>
@@ -10205,7 +10429,13 @@
         <w:t xml:space="preserve"> </w:t>
       </w:r>
       <w:r>
-        <w:t>public domain program to classify the news data but used a different logic due to the excessive time it took to create and train the models. Repeating it with smaller data set should be investigated.</w:t>
+        <w:t>public domain program to classify the news data but used a different logic due to the excessive time it took to create and train the models</w:t>
+      </w:r>
+      <w:r>
+        <w:t xml:space="preserve"> with the public domain program</w:t>
+      </w:r>
+      <w:r>
+        <w:t>. Repeating it with smaller data set should be investigated.</w:t>
       </w:r>
     </w:p>
     <w:p>
@@ -10235,14 +10465,14 @@
           <w:noProof/>
         </w:rPr>
       </w:pPr>
-      <w:bookmarkStart w:id="28" w:name="_Toc63282053"/>
+      <w:bookmarkStart w:id="34" w:name="_Toc63282053"/>
       <w:r>
         <w:rPr>
           <w:noProof/>
         </w:rPr>
         <w:t>GLOSSARY</w:t>
       </w:r>
-      <w:bookmarkEnd w:id="28"/>
+      <w:bookmarkEnd w:id="34"/>
     </w:p>
     <w:p>
       <w:r>
@@ -10264,22 +10494,13 @@
         <w:t>COVID-19</w:t>
       </w:r>
       <w:r>
-        <w:t xml:space="preserve"> – Corona Virus Disease 2019 </w:t>
-      </w:r>
-    </w:p>
-    <w:p>
-      <w:pPr>
-        <w:pStyle w:val="ListParagraph"/>
-        <w:numPr>
-          <w:ilvl w:val="1"/>
-          <w:numId w:val="3"/>
-        </w:numPr>
-        <w:rPr>
-          <w:noProof/>
-        </w:rPr>
-      </w:pPr>
-      <w:r>
-        <w:t>(or Chinese Origin Virus Disease?)</w:t>
+        <w:t xml:space="preserve"> – Corona Virus Disease 2019 (or Chinese Origin Vir</w:t>
+      </w:r>
+      <w:r>
+        <w:t>al</w:t>
+      </w:r>
+      <w:r>
+        <w:t xml:space="preserve"> Disease?)</w:t>
       </w:r>
     </w:p>
     <w:p>
@@ -10578,7 +10799,7 @@
           <w:noProof/>
         </w:rPr>
       </w:pPr>
-      <w:hyperlink r:id="rId34" w:anchor="en_core_web_sm" w:history="1">
+      <w:hyperlink r:id="rId29" w:anchor="en_core_web_sm" w:history="1">
         <w:r>
           <w:rPr>
             <w:rStyle w:val="Hyperlink"/>
@@ -10617,7 +10838,7 @@
           <w:noProof/>
         </w:rPr>
       </w:pPr>
-      <w:hyperlink r:id="rId35" w:anchor="en_core_web_md" w:history="1">
+      <w:hyperlink r:id="rId30" w:anchor="en_core_web_md" w:history="1">
         <w:r>
           <w:rPr>
             <w:rStyle w:val="Hyperlink"/>
@@ -10656,7 +10877,7 @@
           <w:noProof/>
         </w:rPr>
       </w:pPr>
-      <w:hyperlink r:id="rId36" w:anchor="en_core_web_lg" w:history="1">
+      <w:hyperlink r:id="rId31" w:anchor="en_core_web_lg" w:history="1">
         <w:r>
           <w:rPr>
             <w:rStyle w:val="Hyperlink"/>
@@ -10800,10 +11021,10 @@
       </w:pPr>
     </w:p>
     <w:sectPr>
-      <w:headerReference w:type="default" r:id="rId37"/>
-      <w:footerReference w:type="default" r:id="rId38"/>
-      <w:headerReference w:type="first" r:id="rId39"/>
-      <w:footerReference w:type="first" r:id="rId40"/>
+      <w:headerReference w:type="default" r:id="rId32"/>
+      <w:footerReference w:type="default" r:id="rId33"/>
+      <w:headerReference w:type="first" r:id="rId34"/>
+      <w:footerReference w:type="first" r:id="rId35"/>
       <w:pgSz w:w="11906" w:h="16838"/>
       <w:pgMar w:top="1440" w:right="1440" w:bottom="1440" w:left="1440" w:header="708" w:footer="708" w:gutter="0"/>
       <w:pgNumType w:start="0"/>

</xml_diff>